<commit_message>
working flask api framework
</commit_message>
<xml_diff>
--- a/Project 02 outline.docx
+++ b/Project 02 outline.docx
@@ -23,19 +23,7 @@
           <w:rPr>
             <w:rStyle w:val="Hyperlink"/>
           </w:rPr>
-          <w:t>https://maternal-mortality-project.herokuapp.co</w:t>
-        </w:r>
-        <w:r>
-          <w:rPr>
-            <w:rStyle w:val="Hyperlink"/>
-          </w:rPr>
-          <w:t xml:space="preserve">cd </w:t>
-        </w:r>
-        <w:r>
-          <w:rPr>
-            <w:rStyle w:val="Hyperlink"/>
-          </w:rPr>
-          <w:t>m/methodology</w:t>
+          <w:t>https://maternal-mortality-project.herokuapp.cocd m/methodology</w:t>
         </w:r>
       </w:hyperlink>
       <w:r>
@@ -213,13 +201,7 @@
           <w:rPr>
             <w:rStyle w:val="Hyperlink"/>
           </w:rPr>
-          <w:t>https://d3js.org/d3-scale-chromatic.v0.3.min.j</w:t>
-        </w:r>
-        <w:r>
-          <w:rPr>
-            <w:rStyle w:val="Hyperlink"/>
-          </w:rPr>
-          <w:t>s</w:t>
+          <w:t>https://d3js.org/d3-scale-chromatic.v0.3.min.js</w:t>
         </w:r>
       </w:hyperlink>
       <w:r>
@@ -272,15 +254,6 @@
       <w:r>
         <w:t>Scatterplots</w:t>
       </w:r>
-    </w:p>
-    <w:p>
-      <w:pPr>
-        <w:pStyle w:val="ListParagraph"/>
-        <w:numPr>
-          <w:ilvl w:val="0"/>
-          <w:numId w:val="7"/>
-        </w:numPr>
-      </w:pPr>
       <w:r>
         <w:t>]</w:t>
       </w:r>
@@ -409,21 +382,7 @@
         <w:rPr>
           <w:highlight w:val="yellow"/>
         </w:rPr>
-        <w:t xml:space="preserve">To test javascript without the Flask API – use python -m </w:t>
-      </w:r>
-      <w:proofErr w:type="gramStart"/>
-      <w:r>
-        <w:rPr>
-          <w:highlight w:val="yellow"/>
-        </w:rPr>
-        <w:t>http.server</w:t>
-      </w:r>
-      <w:proofErr w:type="gramEnd"/>
-      <w:r>
-        <w:rPr>
-          <w:highlight w:val="yellow"/>
-        </w:rPr>
-        <w:t xml:space="preserve">  in gitBash</w:t>
+        <w:t>To test javascript without the Flask API – use python -m http.server  in gitBash</w:t>
       </w:r>
     </w:p>
     <w:p>
@@ -657,10 +616,7 @@
         <w:ind w:left="2160"/>
       </w:pPr>
       <w:r>
-        <w:t xml:space="preserve">Home, </w:t>
-      </w:r>
-      <w:r>
-        <w:t>Home page is a splash page with introduction</w:t>
+        <w:t>Home, Home page is a splash page with introduction</w:t>
       </w:r>
     </w:p>
     <w:p>
@@ -673,10 +629,7 @@
         <w:ind w:left="2160"/>
       </w:pPr>
       <w:r>
-        <w:t xml:space="preserve">Dashboard, </w:t>
-      </w:r>
-      <w:r>
-        <w:t>[</w:t>
+        <w:t>Dashboard, [</w:t>
       </w:r>
       <w:r>
         <w:t xml:space="preserve">Layout will get done last - </w:t>
@@ -817,23 +770,7 @@
         <w:t>app.py – wrapper for Flask application</w:t>
       </w:r>
       <w:r>
-        <w:t xml:space="preserve"> – set up and deploy initial flask </w:t>
-      </w:r>
-      <w:proofErr w:type="spellStart"/>
-      <w:r>
-        <w:t>api</w:t>
-      </w:r>
-      <w:proofErr w:type="spellEnd"/>
-      <w:r>
-        <w:t xml:space="preserve"> to confirm a webpage can be loaded on Heroku and data can be sent to Mongo </w:t>
-      </w:r>
-      <w:proofErr w:type="spellStart"/>
-      <w:r>
-        <w:t>db</w:t>
-      </w:r>
-      <w:proofErr w:type="spellEnd"/>
-      <w:r>
-        <w:t xml:space="preserve"> and retrieved.</w:t>
+        <w:t xml:space="preserve"> – set up and deploy initial flask api to confirm a webpage can be loaded on Heroku and data can be sent to Mongo db and retrieved.</w:t>
       </w:r>
     </w:p>
     <w:p>

</xml_diff>